<commit_message>
now writes into the template for the given week
</commit_message>
<xml_diff>
--- a/Ausbildungsnachweis.docx
+++ b/Ausbildungsnachweis.docx
@@ -253,9 +253,9 @@
       </w:tblPr>
       <w:tblGrid>
         <w:gridCol w:w="1460"/>
-        <w:gridCol w:w="7215"/>
-        <w:gridCol w:w="550"/>
-        <w:gridCol w:w="471"/>
+        <w:gridCol w:w="6593"/>
+        <w:gridCol w:w="1207"/>
+        <w:gridCol w:w="436"/>
       </w:tblGrid>
       <w:tr>
         <w:tc>
@@ -334,6 +334,20 @@
                 <w:sz w:val="24"/>
               </w:rPr>
             </w:pPr>
+            <w:r>
+              <w:rPr>
+                <w:rFonts w:ascii="Frutiger 45 Light" w:hAnsi="Frutiger 45 Light"/>
+                <w:sz w:val="24"/>
+              </w:rPr>
+              <w:t>m</w:t>
+            </w:r>
+            <w:r>
+              <w:rPr>
+                <w:rFonts w:ascii="Frutiger 45 Light" w:hAnsi="Frutiger 45 Light"/>
+                <w:sz w:val="24"/>
+              </w:rPr>
+              <w:t>Time1</w:t>
+            </w:r>
           </w:p>
         </w:tc>
         <w:tc>
@@ -423,6 +437,20 @@
                 <w:sz w:val="24"/>
               </w:rPr>
             </w:pPr>
+            <w:r>
+              <w:rPr>
+                <w:rFonts w:ascii="Frutiger 45 Light" w:hAnsi="Frutiger 45 Light"/>
+                <w:sz w:val="24"/>
+              </w:rPr>
+              <w:t>m</w:t>
+            </w:r>
+            <w:r>
+              <w:rPr>
+                <w:rFonts w:ascii="Frutiger 45 Light" w:hAnsi="Frutiger 45 Light"/>
+                <w:sz w:val="24"/>
+              </w:rPr>
+              <w:t>Time2</w:t>
+            </w:r>
           </w:p>
         </w:tc>
         <w:tc>
@@ -525,6 +553,20 @@
                 <w:sz w:val="24"/>
               </w:rPr>
             </w:pPr>
+            <w:r>
+              <w:rPr>
+                <w:rFonts w:ascii="Frutiger 45 Light" w:hAnsi="Frutiger 45 Light"/>
+                <w:sz w:val="24"/>
+              </w:rPr>
+              <w:t>m</w:t>
+            </w:r>
+            <w:r>
+              <w:rPr>
+                <w:rFonts w:ascii="Frutiger 45 Light" w:hAnsi="Frutiger 45 Light"/>
+                <w:sz w:val="24"/>
+              </w:rPr>
+              <w:t>Time3</w:t>
+            </w:r>
           </w:p>
         </w:tc>
         <w:tc>
@@ -627,6 +669,20 @@
                 <w:sz w:val="24"/>
               </w:rPr>
             </w:pPr>
+            <w:r>
+              <w:rPr>
+                <w:rFonts w:ascii="Frutiger 45 Light" w:hAnsi="Frutiger 45 Light"/>
+                <w:sz w:val="24"/>
+              </w:rPr>
+              <w:t>m</w:t>
+            </w:r>
+            <w:r>
+              <w:rPr>
+                <w:rFonts w:ascii="Frutiger 45 Light" w:hAnsi="Frutiger 45 Light"/>
+                <w:sz w:val="24"/>
+              </w:rPr>
+              <w:t>Time4</w:t>
+            </w:r>
           </w:p>
         </w:tc>
         <w:tc>
@@ -722,6 +778,20 @@
                 <w:sz w:val="24"/>
               </w:rPr>
             </w:pPr>
+            <w:r>
+              <w:rPr>
+                <w:rFonts w:ascii="Frutiger 45 Light" w:hAnsi="Frutiger 45 Light"/>
+                <w:sz w:val="24"/>
+              </w:rPr>
+              <w:t>m</w:t>
+            </w:r>
+            <w:r>
+              <w:rPr>
+                <w:rFonts w:ascii="Frutiger 45 Light" w:hAnsi="Frutiger 45 Light"/>
+                <w:sz w:val="24"/>
+              </w:rPr>
+              <w:t>Time5</w:t>
+            </w:r>
           </w:p>
         </w:tc>
         <w:tc>
@@ -824,6 +894,20 @@
                 <w:sz w:val="24"/>
               </w:rPr>
             </w:pPr>
+            <w:r>
+              <w:rPr>
+                <w:rFonts w:ascii="Frutiger 45 Light" w:hAnsi="Frutiger 45 Light"/>
+                <w:sz w:val="24"/>
+              </w:rPr>
+              <w:t>m</w:t>
+            </w:r>
+            <w:r>
+              <w:rPr>
+                <w:rFonts w:ascii="Frutiger 45 Light" w:hAnsi="Frutiger 45 Light"/>
+                <w:sz w:val="24"/>
+              </w:rPr>
+              <w:t>Time6</w:t>
+            </w:r>
           </w:p>
         </w:tc>
         <w:tc>
@@ -914,6 +998,13 @@
                 <w:sz w:val="24"/>
               </w:rPr>
             </w:pPr>
+            <w:r>
+              <w:rPr>
+                <w:rFonts w:ascii="Frutiger 45 Light" w:hAnsi="Frutiger 45 Light"/>
+                <w:sz w:val="24"/>
+              </w:rPr>
+              <w:t>tueTime1</w:t>
+            </w:r>
           </w:p>
         </w:tc>
         <w:tc>
@@ -980,17 +1071,8 @@
                 <w:rFonts w:ascii="Frutiger 45 Light" w:hAnsi="Frutiger 45 Light"/>
                 <w:sz w:val="24"/>
               </w:rPr>
-              <w:t>Dienstag</w:t>
-            </w:r>
-            <w:r>
-              <w:rPr>
-                <w:rFonts w:ascii="Frutiger 45 Light" w:hAnsi="Frutiger 45 Light"/>
-                <w:sz w:val="24"/>
-              </w:rPr>
-              <w:t>2</w:t>
-            </w:r>
-            <w:bookmarkStart w:id="0" w:name="_GoBack"/>
-            <w:bookmarkEnd w:id="0"/>
+              <w:t>Dienstag2</w:t>
+            </w:r>
           </w:p>
         </w:tc>
         <w:tc>
@@ -1005,6 +1087,13 @@
                 <w:sz w:val="24"/>
               </w:rPr>
             </w:pPr>
+            <w:r>
+              <w:rPr>
+                <w:rFonts w:ascii="Frutiger 45 Light" w:hAnsi="Frutiger 45 Light"/>
+                <w:sz w:val="24"/>
+              </w:rPr>
+              <w:t>tueTime2</w:t>
+            </w:r>
           </w:p>
         </w:tc>
         <w:tc>
@@ -1067,14 +1156,7 @@
                 <w:rFonts w:ascii="Frutiger 45 Light" w:hAnsi="Frutiger 45 Light"/>
                 <w:sz w:val="24"/>
               </w:rPr>
-              <w:t>Dienstag</w:t>
-            </w:r>
-            <w:r>
-              <w:rPr>
-                <w:rFonts w:ascii="Frutiger 45 Light" w:hAnsi="Frutiger 45 Light"/>
-                <w:sz w:val="24"/>
-              </w:rPr>
-              <w:t>3</w:t>
+              <w:t>Dienstag3</w:t>
             </w:r>
           </w:p>
         </w:tc>
@@ -1093,6 +1175,13 @@
                 <w:sz w:val="24"/>
               </w:rPr>
             </w:pPr>
+            <w:r>
+              <w:rPr>
+                <w:rFonts w:ascii="Frutiger 45 Light" w:hAnsi="Frutiger 45 Light"/>
+                <w:sz w:val="24"/>
+              </w:rPr>
+              <w:t>tueTime3</w:t>
+            </w:r>
           </w:p>
         </w:tc>
         <w:tc>
@@ -1155,14 +1244,7 @@
                 <w:rFonts w:ascii="Frutiger 45 Light" w:hAnsi="Frutiger 45 Light"/>
                 <w:sz w:val="24"/>
               </w:rPr>
-              <w:t>Dienstag</w:t>
-            </w:r>
-            <w:r>
-              <w:rPr>
-                <w:rFonts w:ascii="Frutiger 45 Light" w:hAnsi="Frutiger 45 Light"/>
-                <w:sz w:val="24"/>
-              </w:rPr>
-              <w:t>4</w:t>
+              <w:t>Dienstag4</w:t>
             </w:r>
           </w:p>
         </w:tc>
@@ -1181,6 +1263,13 @@
                 <w:sz w:val="24"/>
               </w:rPr>
             </w:pPr>
+            <w:r>
+              <w:rPr>
+                <w:rFonts w:ascii="Frutiger 45 Light" w:hAnsi="Frutiger 45 Light"/>
+                <w:sz w:val="24"/>
+              </w:rPr>
+              <w:t>tueTime4</w:t>
+            </w:r>
           </w:p>
         </w:tc>
         <w:tc>
@@ -1243,14 +1332,7 @@
                 <w:rFonts w:ascii="Frutiger 45 Light" w:hAnsi="Frutiger 45 Light"/>
                 <w:sz w:val="24"/>
               </w:rPr>
-              <w:t>Dienstag</w:t>
-            </w:r>
-            <w:r>
-              <w:rPr>
-                <w:rFonts w:ascii="Frutiger 45 Light" w:hAnsi="Frutiger 45 Light"/>
-                <w:sz w:val="24"/>
-              </w:rPr>
-              <w:t>5</w:t>
+              <w:t>Dienstag5</w:t>
             </w:r>
           </w:p>
         </w:tc>
@@ -1269,6 +1351,13 @@
                 <w:sz w:val="24"/>
               </w:rPr>
             </w:pPr>
+            <w:r>
+              <w:rPr>
+                <w:rFonts w:ascii="Frutiger 45 Light" w:hAnsi="Frutiger 45 Light"/>
+                <w:sz w:val="24"/>
+              </w:rPr>
+              <w:t>tueTime5</w:t>
+            </w:r>
           </w:p>
         </w:tc>
         <w:tc>
@@ -1331,14 +1420,7 @@
                 <w:rFonts w:ascii="Frutiger 45 Light" w:hAnsi="Frutiger 45 Light"/>
                 <w:sz w:val="24"/>
               </w:rPr>
-              <w:t>Dienstag</w:t>
-            </w:r>
-            <w:r>
-              <w:rPr>
-                <w:rFonts w:ascii="Frutiger 45 Light" w:hAnsi="Frutiger 45 Light"/>
-                <w:sz w:val="24"/>
-              </w:rPr>
-              <w:t>6</w:t>
+              <w:t>Dienstag6</w:t>
             </w:r>
           </w:p>
         </w:tc>
@@ -1357,6 +1439,13 @@
                 <w:sz w:val="24"/>
               </w:rPr>
             </w:pPr>
+            <w:r>
+              <w:rPr>
+                <w:rFonts w:ascii="Frutiger 45 Light" w:hAnsi="Frutiger 45 Light"/>
+                <w:sz w:val="24"/>
+              </w:rPr>
+              <w:t>tueTime6</w:t>
+            </w:r>
           </w:p>
         </w:tc>
         <w:tc>
@@ -1447,6 +1536,13 @@
                 <w:sz w:val="24"/>
               </w:rPr>
             </w:pPr>
+            <w:r>
+              <w:rPr>
+                <w:rFonts w:ascii="Frutiger 45 Light" w:hAnsi="Frutiger 45 Light"/>
+                <w:sz w:val="24"/>
+              </w:rPr>
+              <w:t>wedTime1</w:t>
+            </w:r>
           </w:p>
         </w:tc>
         <w:tc>
@@ -1513,14 +1609,7 @@
                 <w:rFonts w:ascii="Frutiger 45 Light" w:hAnsi="Frutiger 45 Light"/>
                 <w:sz w:val="24"/>
               </w:rPr>
-              <w:t>Mittwoch</w:t>
-            </w:r>
-            <w:r>
-              <w:rPr>
-                <w:rFonts w:ascii="Frutiger 45 Light" w:hAnsi="Frutiger 45 Light"/>
-                <w:sz w:val="24"/>
-              </w:rPr>
-              <w:t>2</w:t>
+              <w:t>Mittwoch2</w:t>
             </w:r>
           </w:p>
         </w:tc>
@@ -1536,6 +1625,13 @@
                 <w:sz w:val="24"/>
               </w:rPr>
             </w:pPr>
+            <w:r>
+              <w:rPr>
+                <w:rFonts w:ascii="Frutiger 45 Light" w:hAnsi="Frutiger 45 Light"/>
+                <w:sz w:val="24"/>
+              </w:rPr>
+              <w:t>wedTime2</w:t>
+            </w:r>
           </w:p>
         </w:tc>
         <w:tc>
@@ -1598,14 +1694,7 @@
                 <w:rFonts w:ascii="Frutiger 45 Light" w:hAnsi="Frutiger 45 Light"/>
                 <w:sz w:val="24"/>
               </w:rPr>
-              <w:t>Mittwoch</w:t>
-            </w:r>
-            <w:r>
-              <w:rPr>
-                <w:rFonts w:ascii="Frutiger 45 Light" w:hAnsi="Frutiger 45 Light"/>
-                <w:sz w:val="24"/>
-              </w:rPr>
-              <w:t>3</w:t>
+              <w:t>Mittwoch3</w:t>
             </w:r>
           </w:p>
         </w:tc>
@@ -1624,6 +1713,13 @@
                 <w:sz w:val="24"/>
               </w:rPr>
             </w:pPr>
+            <w:r>
+              <w:rPr>
+                <w:rFonts w:ascii="Frutiger 45 Light" w:hAnsi="Frutiger 45 Light"/>
+                <w:sz w:val="24"/>
+              </w:rPr>
+              <w:t>wedTime3</w:t>
+            </w:r>
           </w:p>
         </w:tc>
         <w:tc>
@@ -1686,14 +1782,7 @@
                 <w:rFonts w:ascii="Frutiger 45 Light" w:hAnsi="Frutiger 45 Light"/>
                 <w:sz w:val="24"/>
               </w:rPr>
-              <w:t>Mittwoch</w:t>
-            </w:r>
-            <w:r>
-              <w:rPr>
-                <w:rFonts w:ascii="Frutiger 45 Light" w:hAnsi="Frutiger 45 Light"/>
-                <w:sz w:val="24"/>
-              </w:rPr>
-              <w:t>4</w:t>
+              <w:t>Mittwoch4</w:t>
             </w:r>
           </w:p>
         </w:tc>
@@ -1712,6 +1801,13 @@
                 <w:sz w:val="24"/>
               </w:rPr>
             </w:pPr>
+            <w:r>
+              <w:rPr>
+                <w:rFonts w:ascii="Frutiger 45 Light" w:hAnsi="Frutiger 45 Light"/>
+                <w:sz w:val="24"/>
+              </w:rPr>
+              <w:t>wedTime4</w:t>
+            </w:r>
           </w:p>
         </w:tc>
         <w:tc>
@@ -1774,14 +1870,7 @@
                 <w:rFonts w:ascii="Frutiger 45 Light" w:hAnsi="Frutiger 45 Light"/>
                 <w:sz w:val="24"/>
               </w:rPr>
-              <w:t>Mittwoch</w:t>
-            </w:r>
-            <w:r>
-              <w:rPr>
-                <w:rFonts w:ascii="Frutiger 45 Light" w:hAnsi="Frutiger 45 Light"/>
-                <w:sz w:val="24"/>
-              </w:rPr>
-              <w:t>5</w:t>
+              <w:t>Mittwoch5</w:t>
             </w:r>
           </w:p>
         </w:tc>
@@ -1800,6 +1889,13 @@
                 <w:sz w:val="24"/>
               </w:rPr>
             </w:pPr>
+            <w:r>
+              <w:rPr>
+                <w:rFonts w:ascii="Frutiger 45 Light" w:hAnsi="Frutiger 45 Light"/>
+                <w:sz w:val="24"/>
+              </w:rPr>
+              <w:t>wedTime5</w:t>
+            </w:r>
           </w:p>
         </w:tc>
         <w:tc>
@@ -1862,14 +1958,7 @@
                 <w:rFonts w:ascii="Frutiger 45 Light" w:hAnsi="Frutiger 45 Light"/>
                 <w:sz w:val="24"/>
               </w:rPr>
-              <w:t>Mittwoch</w:t>
-            </w:r>
-            <w:r>
-              <w:rPr>
-                <w:rFonts w:ascii="Frutiger 45 Light" w:hAnsi="Frutiger 45 Light"/>
-                <w:sz w:val="24"/>
-              </w:rPr>
-              <w:t>6</w:t>
+              <w:t>Mittwoch6</w:t>
             </w:r>
           </w:p>
         </w:tc>
@@ -1888,6 +1977,13 @@
                 <w:sz w:val="24"/>
               </w:rPr>
             </w:pPr>
+            <w:r>
+              <w:rPr>
+                <w:rFonts w:ascii="Frutiger 45 Light" w:hAnsi="Frutiger 45 Light"/>
+                <w:sz w:val="24"/>
+              </w:rPr>
+              <w:t>wedTime6</w:t>
+            </w:r>
           </w:p>
         </w:tc>
         <w:tc>
@@ -1978,6 +2074,13 @@
                 <w:sz w:val="24"/>
               </w:rPr>
             </w:pPr>
+            <w:r>
+              <w:rPr>
+                <w:rFonts w:ascii="Frutiger 45 Light" w:hAnsi="Frutiger 45 Light"/>
+                <w:sz w:val="24"/>
+              </w:rPr>
+              <w:t>thutime1</w:t>
+            </w:r>
           </w:p>
         </w:tc>
         <w:tc>
@@ -2044,7 +2147,35 @@
                 <w:rFonts w:ascii="Frutiger 45 Light" w:hAnsi="Frutiger 45 Light"/>
                 <w:sz w:val="24"/>
               </w:rPr>
-              <w:t>Donnerstag</w:t>
+              <w:t>Donnerstag2</w:t>
+            </w:r>
+          </w:p>
+        </w:tc>
+        <w:tc>
+          <w:tcPr>
+            <w:tcW w:w="550" w:type="dxa"/>
+          </w:tcPr>
+          <w:p>
+            <w:pPr>
+              <w:ind w:right="-284"/>
+              <w:rPr>
+                <w:rFonts w:ascii="Frutiger 45 Light" w:hAnsi="Frutiger 45 Light"/>
+                <w:sz w:val="24"/>
+              </w:rPr>
+            </w:pPr>
+            <w:r>
+              <w:rPr>
+                <w:rFonts w:ascii="Frutiger 45 Light" w:hAnsi="Frutiger 45 Light"/>
+                <w:sz w:val="24"/>
+              </w:rPr>
+              <w:t>thuT</w:t>
+            </w:r>
+            <w:r>
+              <w:rPr>
+                <w:rFonts w:ascii="Frutiger 45 Light" w:hAnsi="Frutiger 45 Light"/>
+                <w:sz w:val="24"/>
+              </w:rPr>
+              <w:t>ime</w:t>
             </w:r>
             <w:r>
               <w:rPr>
@@ -2053,20 +2184,6 @@
               </w:rPr>
               <w:t>2</w:t>
             </w:r>
-          </w:p>
-        </w:tc>
-        <w:tc>
-          <w:tcPr>
-            <w:tcW w:w="550" w:type="dxa"/>
-          </w:tcPr>
-          <w:p>
-            <w:pPr>
-              <w:ind w:right="-284"/>
-              <w:rPr>
-                <w:rFonts w:ascii="Frutiger 45 Light" w:hAnsi="Frutiger 45 Light"/>
-                <w:sz w:val="24"/>
-              </w:rPr>
-            </w:pPr>
           </w:p>
         </w:tc>
         <w:tc>
@@ -2129,7 +2246,38 @@
                 <w:rFonts w:ascii="Frutiger 45 Light" w:hAnsi="Frutiger 45 Light"/>
                 <w:sz w:val="24"/>
               </w:rPr>
-              <w:t>Donnerstag</w:t>
+              <w:t>Donnerstag3</w:t>
+            </w:r>
+          </w:p>
+        </w:tc>
+        <w:tc>
+          <w:tcPr>
+            <w:tcW w:w="550" w:type="dxa"/>
+            <w:tcBorders>
+              <w:bottom w:val="single" w:sz="4" w:space="0" w:color="auto"/>
+            </w:tcBorders>
+          </w:tcPr>
+          <w:p>
+            <w:pPr>
+              <w:ind w:right="-284"/>
+              <w:rPr>
+                <w:rFonts w:ascii="Frutiger 45 Light" w:hAnsi="Frutiger 45 Light"/>
+                <w:sz w:val="24"/>
+              </w:rPr>
+            </w:pPr>
+            <w:r>
+              <w:rPr>
+                <w:rFonts w:ascii="Frutiger 45 Light" w:hAnsi="Frutiger 45 Light"/>
+                <w:sz w:val="24"/>
+              </w:rPr>
+              <w:t>thuT</w:t>
+            </w:r>
+            <w:r>
+              <w:rPr>
+                <w:rFonts w:ascii="Frutiger 45 Light" w:hAnsi="Frutiger 45 Light"/>
+                <w:sz w:val="24"/>
+              </w:rPr>
+              <w:t>ime</w:t>
             </w:r>
             <w:r>
               <w:rPr>
@@ -2138,23 +2286,6 @@
               </w:rPr>
               <w:t>3</w:t>
             </w:r>
-          </w:p>
-        </w:tc>
-        <w:tc>
-          <w:tcPr>
-            <w:tcW w:w="550" w:type="dxa"/>
-            <w:tcBorders>
-              <w:bottom w:val="single" w:sz="4" w:space="0" w:color="auto"/>
-            </w:tcBorders>
-          </w:tcPr>
-          <w:p>
-            <w:pPr>
-              <w:ind w:right="-284"/>
-              <w:rPr>
-                <w:rFonts w:ascii="Frutiger 45 Light" w:hAnsi="Frutiger 45 Light"/>
-                <w:sz w:val="24"/>
-              </w:rPr>
-            </w:pPr>
           </w:p>
         </w:tc>
         <w:tc>
@@ -2217,7 +2348,38 @@
                 <w:rFonts w:ascii="Frutiger 45 Light" w:hAnsi="Frutiger 45 Light"/>
                 <w:sz w:val="24"/>
               </w:rPr>
-              <w:t>Donnerstag</w:t>
+              <w:t>Donnerstag4</w:t>
+            </w:r>
+          </w:p>
+        </w:tc>
+        <w:tc>
+          <w:tcPr>
+            <w:tcW w:w="550" w:type="dxa"/>
+            <w:tcBorders>
+              <w:bottom w:val="single" w:sz="4" w:space="0" w:color="auto"/>
+            </w:tcBorders>
+          </w:tcPr>
+          <w:p>
+            <w:pPr>
+              <w:ind w:right="-284"/>
+              <w:rPr>
+                <w:rFonts w:ascii="Frutiger 45 Light" w:hAnsi="Frutiger 45 Light"/>
+                <w:sz w:val="24"/>
+              </w:rPr>
+            </w:pPr>
+            <w:r>
+              <w:rPr>
+                <w:rFonts w:ascii="Frutiger 45 Light" w:hAnsi="Frutiger 45 Light"/>
+                <w:sz w:val="24"/>
+              </w:rPr>
+              <w:t>thuT</w:t>
+            </w:r>
+            <w:r>
+              <w:rPr>
+                <w:rFonts w:ascii="Frutiger 45 Light" w:hAnsi="Frutiger 45 Light"/>
+                <w:sz w:val="24"/>
+              </w:rPr>
+              <w:t>ime</w:t>
             </w:r>
             <w:r>
               <w:rPr>
@@ -2226,23 +2388,6 @@
               </w:rPr>
               <w:t>4</w:t>
             </w:r>
-          </w:p>
-        </w:tc>
-        <w:tc>
-          <w:tcPr>
-            <w:tcW w:w="550" w:type="dxa"/>
-            <w:tcBorders>
-              <w:bottom w:val="single" w:sz="4" w:space="0" w:color="auto"/>
-            </w:tcBorders>
-          </w:tcPr>
-          <w:p>
-            <w:pPr>
-              <w:ind w:right="-284"/>
-              <w:rPr>
-                <w:rFonts w:ascii="Frutiger 45 Light" w:hAnsi="Frutiger 45 Light"/>
-                <w:sz w:val="24"/>
-              </w:rPr>
-            </w:pPr>
           </w:p>
         </w:tc>
         <w:tc>
@@ -2305,7 +2450,38 @@
                 <w:rFonts w:ascii="Frutiger 45 Light" w:hAnsi="Frutiger 45 Light"/>
                 <w:sz w:val="24"/>
               </w:rPr>
-              <w:t>Donnerstag</w:t>
+              <w:t>Donnerstag5</w:t>
+            </w:r>
+          </w:p>
+        </w:tc>
+        <w:tc>
+          <w:tcPr>
+            <w:tcW w:w="550" w:type="dxa"/>
+            <w:tcBorders>
+              <w:bottom w:val="single" w:sz="4" w:space="0" w:color="auto"/>
+            </w:tcBorders>
+          </w:tcPr>
+          <w:p>
+            <w:pPr>
+              <w:ind w:right="-284"/>
+              <w:rPr>
+                <w:rFonts w:ascii="Frutiger 45 Light" w:hAnsi="Frutiger 45 Light"/>
+                <w:sz w:val="24"/>
+              </w:rPr>
+            </w:pPr>
+            <w:r>
+              <w:rPr>
+                <w:rFonts w:ascii="Frutiger 45 Light" w:hAnsi="Frutiger 45 Light"/>
+                <w:sz w:val="24"/>
+              </w:rPr>
+              <w:t>thuT</w:t>
+            </w:r>
+            <w:r>
+              <w:rPr>
+                <w:rFonts w:ascii="Frutiger 45 Light" w:hAnsi="Frutiger 45 Light"/>
+                <w:sz w:val="24"/>
+              </w:rPr>
+              <w:t>ime</w:t>
             </w:r>
             <w:r>
               <w:rPr>
@@ -2314,23 +2490,6 @@
               </w:rPr>
               <w:t>5</w:t>
             </w:r>
-          </w:p>
-        </w:tc>
-        <w:tc>
-          <w:tcPr>
-            <w:tcW w:w="550" w:type="dxa"/>
-            <w:tcBorders>
-              <w:bottom w:val="single" w:sz="4" w:space="0" w:color="auto"/>
-            </w:tcBorders>
-          </w:tcPr>
-          <w:p>
-            <w:pPr>
-              <w:ind w:right="-284"/>
-              <w:rPr>
-                <w:rFonts w:ascii="Frutiger 45 Light" w:hAnsi="Frutiger 45 Light"/>
-                <w:sz w:val="24"/>
-              </w:rPr>
-            </w:pPr>
           </w:p>
         </w:tc>
         <w:tc>
@@ -2393,7 +2552,38 @@
                 <w:rFonts w:ascii="Frutiger 45 Light" w:hAnsi="Frutiger 45 Light"/>
                 <w:sz w:val="24"/>
               </w:rPr>
-              <w:t>Donnerstag</w:t>
+              <w:t>Donnerstag6</w:t>
+            </w:r>
+          </w:p>
+        </w:tc>
+        <w:tc>
+          <w:tcPr>
+            <w:tcW w:w="550" w:type="dxa"/>
+            <w:tcBorders>
+              <w:bottom w:val="single" w:sz="12" w:space="0" w:color="auto"/>
+            </w:tcBorders>
+          </w:tcPr>
+          <w:p>
+            <w:pPr>
+              <w:ind w:right="-284"/>
+              <w:rPr>
+                <w:rFonts w:ascii="Frutiger 45 Light" w:hAnsi="Frutiger 45 Light"/>
+                <w:sz w:val="24"/>
+              </w:rPr>
+            </w:pPr>
+            <w:r>
+              <w:rPr>
+                <w:rFonts w:ascii="Frutiger 45 Light" w:hAnsi="Frutiger 45 Light"/>
+                <w:sz w:val="24"/>
+              </w:rPr>
+              <w:t>thuT</w:t>
+            </w:r>
+            <w:r>
+              <w:rPr>
+                <w:rFonts w:ascii="Frutiger 45 Light" w:hAnsi="Frutiger 45 Light"/>
+                <w:sz w:val="24"/>
+              </w:rPr>
+              <w:t>ime</w:t>
             </w:r>
             <w:r>
               <w:rPr>
@@ -2402,23 +2592,6 @@
               </w:rPr>
               <w:t>6</w:t>
             </w:r>
-          </w:p>
-        </w:tc>
-        <w:tc>
-          <w:tcPr>
-            <w:tcW w:w="550" w:type="dxa"/>
-            <w:tcBorders>
-              <w:bottom w:val="single" w:sz="12" w:space="0" w:color="auto"/>
-            </w:tcBorders>
-          </w:tcPr>
-          <w:p>
-            <w:pPr>
-              <w:ind w:right="-284"/>
-              <w:rPr>
-                <w:rFonts w:ascii="Frutiger 45 Light" w:hAnsi="Frutiger 45 Light"/>
-                <w:sz w:val="24"/>
-              </w:rPr>
-            </w:pPr>
           </w:p>
         </w:tc>
         <w:tc>
@@ -2509,6 +2682,13 @@
                 <w:sz w:val="24"/>
               </w:rPr>
             </w:pPr>
+            <w:r>
+              <w:rPr>
+                <w:rFonts w:ascii="Frutiger 45 Light" w:hAnsi="Frutiger 45 Light"/>
+                <w:sz w:val="24"/>
+              </w:rPr>
+              <w:t>friTime1</w:t>
+            </w:r>
           </w:p>
         </w:tc>
         <w:tc>
@@ -2578,7 +2758,35 @@
                 <w:rFonts w:ascii="Frutiger 45 Light" w:hAnsi="Frutiger 45 Light"/>
                 <w:sz w:val="24"/>
               </w:rPr>
-              <w:t>Freitag</w:t>
+              <w:t>Freitag2</w:t>
+            </w:r>
+          </w:p>
+        </w:tc>
+        <w:tc>
+          <w:tcPr>
+            <w:tcW w:w="550" w:type="dxa"/>
+          </w:tcPr>
+          <w:p>
+            <w:pPr>
+              <w:ind w:right="-284"/>
+              <w:rPr>
+                <w:rFonts w:ascii="Frutiger 45 Light" w:hAnsi="Frutiger 45 Light"/>
+                <w:sz w:val="24"/>
+              </w:rPr>
+            </w:pPr>
+            <w:r>
+              <w:rPr>
+                <w:rFonts w:ascii="Frutiger 45 Light" w:hAnsi="Frutiger 45 Light"/>
+                <w:sz w:val="24"/>
+              </w:rPr>
+              <w:t>f</w:t>
+            </w:r>
+            <w:r>
+              <w:rPr>
+                <w:rFonts w:ascii="Frutiger 45 Light" w:hAnsi="Frutiger 45 Light"/>
+                <w:sz w:val="24"/>
+              </w:rPr>
+              <w:t>riTime</w:t>
             </w:r>
             <w:r>
               <w:rPr>
@@ -2587,20 +2795,6 @@
               </w:rPr>
               <w:t>2</w:t>
             </w:r>
-          </w:p>
-        </w:tc>
-        <w:tc>
-          <w:tcPr>
-            <w:tcW w:w="550" w:type="dxa"/>
-          </w:tcPr>
-          <w:p>
-            <w:pPr>
-              <w:ind w:right="-284"/>
-              <w:rPr>
-                <w:rFonts w:ascii="Frutiger 45 Light" w:hAnsi="Frutiger 45 Light"/>
-                <w:sz w:val="24"/>
-              </w:rPr>
-            </w:pPr>
           </w:p>
         </w:tc>
         <w:tc>
@@ -2663,7 +2857,38 @@
                 <w:rFonts w:ascii="Frutiger 45 Light" w:hAnsi="Frutiger 45 Light"/>
                 <w:sz w:val="24"/>
               </w:rPr>
-              <w:t>Freitag</w:t>
+              <w:t>Freitag3</w:t>
+            </w:r>
+          </w:p>
+        </w:tc>
+        <w:tc>
+          <w:tcPr>
+            <w:tcW w:w="550" w:type="dxa"/>
+            <w:tcBorders>
+              <w:bottom w:val="single" w:sz="4" w:space="0" w:color="auto"/>
+            </w:tcBorders>
+          </w:tcPr>
+          <w:p>
+            <w:pPr>
+              <w:ind w:right="-284"/>
+              <w:rPr>
+                <w:rFonts w:ascii="Frutiger 45 Light" w:hAnsi="Frutiger 45 Light"/>
+                <w:sz w:val="24"/>
+              </w:rPr>
+            </w:pPr>
+            <w:r>
+              <w:rPr>
+                <w:rFonts w:ascii="Frutiger 45 Light" w:hAnsi="Frutiger 45 Light"/>
+                <w:sz w:val="24"/>
+              </w:rPr>
+              <w:t>f</w:t>
+            </w:r>
+            <w:r>
+              <w:rPr>
+                <w:rFonts w:ascii="Frutiger 45 Light" w:hAnsi="Frutiger 45 Light"/>
+                <w:sz w:val="24"/>
+              </w:rPr>
+              <w:t>riTime</w:t>
             </w:r>
             <w:r>
               <w:rPr>
@@ -2672,23 +2897,6 @@
               </w:rPr>
               <w:t>3</w:t>
             </w:r>
-          </w:p>
-        </w:tc>
-        <w:tc>
-          <w:tcPr>
-            <w:tcW w:w="550" w:type="dxa"/>
-            <w:tcBorders>
-              <w:bottom w:val="single" w:sz="4" w:space="0" w:color="auto"/>
-            </w:tcBorders>
-          </w:tcPr>
-          <w:p>
-            <w:pPr>
-              <w:ind w:right="-284"/>
-              <w:rPr>
-                <w:rFonts w:ascii="Frutiger 45 Light" w:hAnsi="Frutiger 45 Light"/>
-                <w:sz w:val="24"/>
-              </w:rPr>
-            </w:pPr>
           </w:p>
         </w:tc>
         <w:tc>
@@ -2751,7 +2959,38 @@
                 <w:rFonts w:ascii="Frutiger 45 Light" w:hAnsi="Frutiger 45 Light"/>
                 <w:sz w:val="24"/>
               </w:rPr>
-              <w:t>Freitag</w:t>
+              <w:t>Freitag4</w:t>
+            </w:r>
+          </w:p>
+        </w:tc>
+        <w:tc>
+          <w:tcPr>
+            <w:tcW w:w="550" w:type="dxa"/>
+            <w:tcBorders>
+              <w:bottom w:val="single" w:sz="4" w:space="0" w:color="auto"/>
+            </w:tcBorders>
+          </w:tcPr>
+          <w:p>
+            <w:pPr>
+              <w:ind w:right="-284"/>
+              <w:rPr>
+                <w:rFonts w:ascii="Frutiger 45 Light" w:hAnsi="Frutiger 45 Light"/>
+                <w:sz w:val="24"/>
+              </w:rPr>
+            </w:pPr>
+            <w:r>
+              <w:rPr>
+                <w:rFonts w:ascii="Frutiger 45 Light" w:hAnsi="Frutiger 45 Light"/>
+                <w:sz w:val="24"/>
+              </w:rPr>
+              <w:t>f</w:t>
+            </w:r>
+            <w:r>
+              <w:rPr>
+                <w:rFonts w:ascii="Frutiger 45 Light" w:hAnsi="Frutiger 45 Light"/>
+                <w:sz w:val="24"/>
+              </w:rPr>
+              <w:t>riTime</w:t>
             </w:r>
             <w:r>
               <w:rPr>
@@ -2760,23 +2999,6 @@
               </w:rPr>
               <w:t>4</w:t>
             </w:r>
-          </w:p>
-        </w:tc>
-        <w:tc>
-          <w:tcPr>
-            <w:tcW w:w="550" w:type="dxa"/>
-            <w:tcBorders>
-              <w:bottom w:val="single" w:sz="4" w:space="0" w:color="auto"/>
-            </w:tcBorders>
-          </w:tcPr>
-          <w:p>
-            <w:pPr>
-              <w:ind w:right="-284"/>
-              <w:rPr>
-                <w:rFonts w:ascii="Frutiger 45 Light" w:hAnsi="Frutiger 45 Light"/>
-                <w:sz w:val="24"/>
-              </w:rPr>
-            </w:pPr>
           </w:p>
         </w:tc>
         <w:tc>
@@ -2839,7 +3061,40 @@
                 <w:rFonts w:ascii="Frutiger 45 Light" w:hAnsi="Frutiger 45 Light"/>
                 <w:sz w:val="24"/>
               </w:rPr>
-              <w:t>Freitag</w:t>
+              <w:t>Freitag5</w:t>
+            </w:r>
+          </w:p>
+        </w:tc>
+        <w:tc>
+          <w:tcPr>
+            <w:tcW w:w="550" w:type="dxa"/>
+            <w:tcBorders>
+              <w:bottom w:val="single" w:sz="18" w:space="0" w:color="auto"/>
+            </w:tcBorders>
+          </w:tcPr>
+          <w:p>
+            <w:pPr>
+              <w:ind w:right="-284"/>
+              <w:rPr>
+                <w:rFonts w:ascii="Frutiger 45 Light" w:hAnsi="Frutiger 45 Light"/>
+                <w:sz w:val="24"/>
+              </w:rPr>
+            </w:pPr>
+            <w:r>
+              <w:rPr>
+                <w:rFonts w:ascii="Frutiger 45 Light" w:hAnsi="Frutiger 45 Light"/>
+                <w:sz w:val="24"/>
+              </w:rPr>
+              <w:t>f</w:t>
+            </w:r>
+            <w:bookmarkStart w:id="0" w:name="_GoBack"/>
+            <w:bookmarkEnd w:id="0"/>
+            <w:r>
+              <w:rPr>
+                <w:rFonts w:ascii="Frutiger 45 Light" w:hAnsi="Frutiger 45 Light"/>
+                <w:sz w:val="24"/>
+              </w:rPr>
+              <w:t>riTime</w:t>
             </w:r>
             <w:r>
               <w:rPr>
@@ -2848,23 +3103,6 @@
               </w:rPr>
               <w:t>5</w:t>
             </w:r>
-          </w:p>
-        </w:tc>
-        <w:tc>
-          <w:tcPr>
-            <w:tcW w:w="550" w:type="dxa"/>
-            <w:tcBorders>
-              <w:bottom w:val="single" w:sz="18" w:space="0" w:color="auto"/>
-            </w:tcBorders>
-          </w:tcPr>
-          <w:p>
-            <w:pPr>
-              <w:ind w:right="-284"/>
-              <w:rPr>
-                <w:rFonts w:ascii="Frutiger 45 Light" w:hAnsi="Frutiger 45 Light"/>
-                <w:sz w:val="24"/>
-              </w:rPr>
-            </w:pPr>
           </w:p>
         </w:tc>
         <w:tc>
@@ -8594,7 +8832,7 @@
 </file>
 
 <file path=customXml/itemProps1.xml><?xml version="1.0" encoding="utf-8"?>
-<ds:datastoreItem xmlns:ds="http://schemas.openxmlformats.org/officeDocument/2006/customXml" ds:itemID="{5B5CACE9-937E-4AF4-AF00-5C36AA6F64D6}">
+<ds:datastoreItem xmlns:ds="http://schemas.openxmlformats.org/officeDocument/2006/customXml" ds:itemID="{8A12351F-C45D-466D-A379-22D77EE19C63}">
   <ds:schemaRefs>
     <ds:schemaRef ds:uri="http://schemas.openxmlformats.org/officeDocument/2006/bibliography"/>
   </ds:schemaRefs>

</xml_diff>